<commit_message>
Update 45K211_03-Product backlog (v1.0).docx
</commit_message>
<xml_diff>
--- a/45K211_03-Product backlog (v1.0).docx
+++ b/45K211_03-Product backlog (v1.0).docx
@@ -1,6 +1,6 @@
 
 <file path=word/document.xml><?xml version="1.0" encoding="utf-8"?>
-<w:document xmlns:wpc="http://schemas.microsoft.com/office/word/2010/wordprocessingCanvas" xmlns:cx="http://schemas.microsoft.com/office/drawing/2014/chartex" xmlns:cx1="http://schemas.microsoft.com/office/drawing/2015/9/8/chartex" xmlns:cx2="http://schemas.microsoft.com/office/drawing/2015/10/21/chartex" xmlns:cx3="http://schemas.microsoft.com/office/drawing/2016/5/9/chartex" xmlns:cx4="http://schemas.microsoft.com/office/drawing/2016/5/10/chartex" xmlns:cx5="http://schemas.microsoft.com/office/drawing/2016/5/11/chartex" xmlns:cx6="http://schemas.microsoft.com/office/drawing/2016/5/12/chartex" xmlns:cx7="http://schemas.microsoft.com/office/drawing/2016/5/13/chartex" xmlns:cx8="http://schemas.microsoft.com/office/drawing/2016/5/14/chartex" xmlns:mc="http://schemas.openxmlformats.org/markup-compatibility/2006" xmlns:aink="http://schemas.microsoft.com/office/drawing/2016/ink" xmlns:am3d="http://schemas.microsoft.com/office/drawing/2017/model3d" xmlns:o="urn:schemas-microsoft-com:office:office" xmlns:r="http://schemas.openxmlformats.org/officeDocument/2006/relationships" xmlns:m="http://schemas.openxmlformats.org/officeDocument/2006/math" xmlns:v="urn:schemas-microsoft-com:vml" xmlns:wp14="http://schemas.microsoft.com/office/word/2010/wordprocessingDrawing" xmlns:wp="http://schemas.openxmlformats.org/drawingml/2006/wordprocessingDrawing" xmlns:w10="urn:schemas-microsoft-com:office:word" xmlns:w="http://schemas.openxmlformats.org/wordprocessingml/2006/main" xmlns:w14="http://schemas.microsoft.com/office/word/2010/wordml" xmlns:w15="http://schemas.microsoft.com/office/word/2012/wordml" xmlns:w16cex="http://schemas.microsoft.com/office/word/2018/wordml/cex" xmlns:w16cid="http://schemas.microsoft.com/office/word/2016/wordml/cid" xmlns:w16="http://schemas.microsoft.com/office/word/2018/wordml" xmlns:w16sdtdh="http://schemas.microsoft.com/office/word/2020/wordml/sdtdatahash" xmlns:w16se="http://schemas.microsoft.com/office/word/2015/wordml/symex" xmlns:wpg="http://schemas.microsoft.com/office/word/2010/wordprocessingGroup" xmlns:wpi="http://schemas.microsoft.com/office/word/2010/wordprocessingInk" xmlns:wne="http://schemas.microsoft.com/office/word/2006/wordml" xmlns:wps="http://schemas.microsoft.com/office/word/2010/wordprocessingShape" mc:Ignorable="w14 w15 w16se w16cid w16 w16cex w16sdtdh wp14">
+<w:document xmlns:wpc="http://schemas.microsoft.com/office/word/2010/wordprocessingCanvas" xmlns:cx="http://schemas.microsoft.com/office/drawing/2014/chartex" xmlns:cx1="http://schemas.microsoft.com/office/drawing/2015/9/8/chartex" xmlns:cx2="http://schemas.microsoft.com/office/drawing/2015/10/21/chartex" xmlns:cx3="http://schemas.microsoft.com/office/drawing/2016/5/9/chartex" xmlns:cx4="http://schemas.microsoft.com/office/drawing/2016/5/10/chartex" xmlns:cx5="http://schemas.microsoft.com/office/drawing/2016/5/11/chartex" xmlns:cx6="http://schemas.microsoft.com/office/drawing/2016/5/12/chartex" xmlns:cx7="http://schemas.microsoft.com/office/drawing/2016/5/13/chartex" xmlns:cx8="http://schemas.microsoft.com/office/drawing/2016/5/14/chartex" xmlns:mc="http://schemas.openxmlformats.org/markup-compatibility/2006" xmlns:aink="http://schemas.microsoft.com/office/drawing/2016/ink" xmlns:am3d="http://schemas.microsoft.com/office/drawing/2017/model3d" xmlns:o="urn:schemas-microsoft-com:office:office" xmlns:r="http://schemas.openxmlformats.org/officeDocument/2006/relationships" xmlns:m="http://schemas.openxmlformats.org/officeDocument/2006/math" xmlns:v="urn:schemas-microsoft-com:vml" xmlns:wp14="http://schemas.microsoft.com/office/word/2010/wordprocessingDrawing" xmlns:wp="http://schemas.openxmlformats.org/drawingml/2006/wordprocessingDrawing" xmlns:w10="urn:schemas-microsoft-com:office:word" xmlns:w="http://schemas.openxmlformats.org/wordprocessingml/2006/main" xmlns:w14="http://schemas.microsoft.com/office/word/2010/wordml" xmlns:w15="http://schemas.microsoft.com/office/word/2012/wordml" xmlns:w16cid="http://schemas.microsoft.com/office/word/2016/wordml/cid" xmlns:w16se="http://schemas.microsoft.com/office/word/2015/wordml/symex" xmlns:wpg="http://schemas.microsoft.com/office/word/2010/wordprocessingGroup" xmlns:wpi="http://schemas.microsoft.com/office/word/2010/wordprocessingInk" xmlns:wne="http://schemas.microsoft.com/office/word/2006/wordml" xmlns:wps="http://schemas.microsoft.com/office/word/2010/wordprocessingShape" mc:Ignorable="w14 w15 w16se w16cid wp14">
   <w:body>
     <w:p>
       <w:pPr>
@@ -4664,14 +4664,16 @@
                 <w:color w:val="000000" w:themeColor="text1"/>
                 <w:sz w:val="26"/>
                 <w:szCs w:val="26"/>
-              </w:rPr>
-            </w:pPr>
-            <w:r>
-              <w:rPr>
-                <w:rFonts w:ascii="Times New Roman" w:eastAsia="Times New Roman" w:hAnsi="Times New Roman" w:cs="Times New Roman"/>
-                <w:color w:val="000000" w:themeColor="text1"/>
-                <w:sz w:val="26"/>
-                <w:szCs w:val="26"/>
+                <w:highlight w:val="yellow"/>
+              </w:rPr>
+            </w:pPr>
+            <w:r>
+              <w:rPr>
+                <w:rFonts w:ascii="Times New Roman" w:eastAsia="Times New Roman" w:hAnsi="Times New Roman" w:cs="Times New Roman"/>
+                <w:color w:val="000000" w:themeColor="text1"/>
+                <w:sz w:val="26"/>
+                <w:szCs w:val="26"/>
+                <w:highlight w:val="yellow"/>
               </w:rPr>
               <w:t>PB3</w:t>
             </w:r>
@@ -4705,14 +4707,16 @@
                 <w:color w:val="000000" w:themeColor="text1"/>
                 <w:sz w:val="26"/>
                 <w:szCs w:val="26"/>
-              </w:rPr>
-            </w:pPr>
-            <w:r>
-              <w:rPr>
-                <w:rFonts w:ascii="Times New Roman" w:eastAsia="Times New Roman" w:hAnsi="Times New Roman" w:cs="Times New Roman"/>
-                <w:color w:val="000000" w:themeColor="text1"/>
-                <w:sz w:val="26"/>
-                <w:szCs w:val="26"/>
+                <w:highlight w:val="yellow"/>
+              </w:rPr>
+            </w:pPr>
+            <w:r>
+              <w:rPr>
+                <w:rFonts w:ascii="Times New Roman" w:eastAsia="Times New Roman" w:hAnsi="Times New Roman" w:cs="Times New Roman"/>
+                <w:color w:val="000000" w:themeColor="text1"/>
+                <w:sz w:val="26"/>
+                <w:szCs w:val="26"/>
+                <w:highlight w:val="yellow"/>
               </w:rPr>
               <w:t>Repairer</w:t>
             </w:r>
@@ -4746,14 +4750,16 @@
                 <w:color w:val="000000" w:themeColor="text1"/>
                 <w:sz w:val="26"/>
                 <w:szCs w:val="26"/>
-              </w:rPr>
-            </w:pPr>
-            <w:r>
-              <w:rPr>
-                <w:rFonts w:ascii="Times New Roman" w:eastAsia="Times New Roman" w:hAnsi="Times New Roman" w:cs="Times New Roman"/>
-                <w:color w:val="000000" w:themeColor="text1"/>
-                <w:sz w:val="26"/>
-                <w:szCs w:val="26"/>
+                <w:highlight w:val="yellow"/>
+              </w:rPr>
+            </w:pPr>
+            <w:r>
+              <w:rPr>
+                <w:rFonts w:ascii="Times New Roman" w:eastAsia="Times New Roman" w:hAnsi="Times New Roman" w:cs="Times New Roman"/>
+                <w:color w:val="000000" w:themeColor="text1"/>
+                <w:sz w:val="26"/>
+                <w:szCs w:val="26"/>
+                <w:highlight w:val="yellow"/>
               </w:rPr>
               <w:t>Tự đưa ra các mức giá cho bản thân</w:t>
             </w:r>
@@ -4785,14 +4791,16 @@
                 <w:color w:val="000000" w:themeColor="text1"/>
                 <w:sz w:val="26"/>
                 <w:szCs w:val="26"/>
-              </w:rPr>
-            </w:pPr>
-            <w:r>
-              <w:rPr>
-                <w:rFonts w:ascii="Times New Roman" w:eastAsia="Times New Roman" w:hAnsi="Times New Roman" w:cs="Times New Roman"/>
-                <w:color w:val="000000" w:themeColor="text1"/>
-                <w:sz w:val="26"/>
-                <w:szCs w:val="26"/>
+                <w:highlight w:val="yellow"/>
+              </w:rPr>
+            </w:pPr>
+            <w:r>
+              <w:rPr>
+                <w:rFonts w:ascii="Times New Roman" w:eastAsia="Times New Roman" w:hAnsi="Times New Roman" w:cs="Times New Roman"/>
+                <w:color w:val="000000" w:themeColor="text1"/>
+                <w:sz w:val="26"/>
+                <w:szCs w:val="26"/>
+                <w:highlight w:val="yellow"/>
               </w:rPr>
               <w:t xml:space="preserve">Tự đưa ra mức giá cho ban thân dựa vào giờ làm hay địa điểm được đặt </w:t>
             </w:r>
@@ -4803,6 +4811,7 @@
                 <w:color w:val="000000" w:themeColor="text1"/>
                 <w:sz w:val="26"/>
                 <w:szCs w:val="26"/>
+                <w:highlight w:val="yellow"/>
               </w:rPr>
               <w:t>( xa</w:t>
             </w:r>
@@ -4813,6 +4822,7 @@
                 <w:color w:val="000000" w:themeColor="text1"/>
                 <w:sz w:val="26"/>
                 <w:szCs w:val="26"/>
+                <w:highlight w:val="yellow"/>
               </w:rPr>
               <w:t>/gần). Từ đó báo giá lên web.</w:t>
             </w:r>
@@ -4891,14 +4901,16 @@
                 <w:color w:val="000000" w:themeColor="text1"/>
                 <w:sz w:val="26"/>
                 <w:szCs w:val="26"/>
-              </w:rPr>
-            </w:pPr>
-            <w:r>
-              <w:rPr>
-                <w:rFonts w:ascii="Times New Roman" w:eastAsia="Times New Roman" w:hAnsi="Times New Roman" w:cs="Times New Roman"/>
-                <w:color w:val="000000" w:themeColor="text1"/>
-                <w:sz w:val="26"/>
-                <w:szCs w:val="26"/>
+                <w:highlight w:val="yellow"/>
+              </w:rPr>
+            </w:pPr>
+            <w:r>
+              <w:rPr>
+                <w:rFonts w:ascii="Times New Roman" w:eastAsia="Times New Roman" w:hAnsi="Times New Roman" w:cs="Times New Roman"/>
+                <w:color w:val="000000" w:themeColor="text1"/>
+                <w:sz w:val="26"/>
+                <w:szCs w:val="26"/>
+                <w:highlight w:val="yellow"/>
               </w:rPr>
               <w:t>PB4</w:t>
             </w:r>
@@ -4932,14 +4944,16 @@
                 <w:color w:val="000000" w:themeColor="text1"/>
                 <w:sz w:val="26"/>
                 <w:szCs w:val="26"/>
-              </w:rPr>
-            </w:pPr>
-            <w:r>
-              <w:rPr>
-                <w:rFonts w:ascii="Times New Roman" w:eastAsia="Times New Roman" w:hAnsi="Times New Roman" w:cs="Times New Roman"/>
-                <w:color w:val="000000" w:themeColor="text1"/>
-                <w:sz w:val="26"/>
-                <w:szCs w:val="26"/>
+                <w:highlight w:val="yellow"/>
+              </w:rPr>
+            </w:pPr>
+            <w:r>
+              <w:rPr>
+                <w:rFonts w:ascii="Times New Roman" w:eastAsia="Times New Roman" w:hAnsi="Times New Roman" w:cs="Times New Roman"/>
+                <w:color w:val="000000" w:themeColor="text1"/>
+                <w:sz w:val="26"/>
+                <w:szCs w:val="26"/>
+                <w:highlight w:val="yellow"/>
               </w:rPr>
               <w:t>Repairer</w:t>
             </w:r>
@@ -4973,14 +4987,16 @@
                 <w:color w:val="000000" w:themeColor="text1"/>
                 <w:sz w:val="26"/>
                 <w:szCs w:val="26"/>
-              </w:rPr>
-            </w:pPr>
-            <w:r>
-              <w:rPr>
-                <w:rFonts w:ascii="Times New Roman" w:eastAsia="Times New Roman" w:hAnsi="Times New Roman" w:cs="Times New Roman"/>
-                <w:color w:val="000000" w:themeColor="text1"/>
-                <w:sz w:val="26"/>
-                <w:szCs w:val="26"/>
+                <w:highlight w:val="yellow"/>
+              </w:rPr>
+            </w:pPr>
+            <w:r>
+              <w:rPr>
+                <w:rFonts w:ascii="Times New Roman" w:eastAsia="Times New Roman" w:hAnsi="Times New Roman" w:cs="Times New Roman"/>
+                <w:color w:val="000000" w:themeColor="text1"/>
+                <w:sz w:val="26"/>
+                <w:szCs w:val="26"/>
+                <w:highlight w:val="yellow"/>
               </w:rPr>
               <w:t>Chọn khung giờ và địa điểm làm việc</w:t>
             </w:r>
@@ -5012,14 +5028,16 @@
                 <w:color w:val="000000" w:themeColor="text1"/>
                 <w:sz w:val="26"/>
                 <w:szCs w:val="26"/>
-              </w:rPr>
-            </w:pPr>
-            <w:r>
-              <w:rPr>
-                <w:rFonts w:ascii="Times New Roman" w:eastAsia="Times New Roman" w:hAnsi="Times New Roman" w:cs="Times New Roman"/>
-                <w:color w:val="000000" w:themeColor="text1"/>
-                <w:sz w:val="26"/>
-                <w:szCs w:val="26"/>
+                <w:highlight w:val="yellow"/>
+              </w:rPr>
+            </w:pPr>
+            <w:r>
+              <w:rPr>
+                <w:rFonts w:ascii="Times New Roman" w:eastAsia="Times New Roman" w:hAnsi="Times New Roman" w:cs="Times New Roman"/>
+                <w:color w:val="000000" w:themeColor="text1"/>
+                <w:sz w:val="26"/>
+                <w:szCs w:val="26"/>
+                <w:highlight w:val="yellow"/>
               </w:rPr>
               <w:t>Tự chọn khung giờ và địa điểm làm việc thuận lợi nhất cho bản thân</w:t>
             </w:r>
@@ -5185,11 +5203,30 @@
             <w:r>
               <w:rPr>
                 <w:rFonts w:ascii="Times New Roman" w:eastAsia="Times New Roman" w:hAnsi="Times New Roman" w:cs="Times New Roman"/>
-                <w:color w:val="000000" w:themeColor="text1"/>
-                <w:sz w:val="26"/>
-                <w:szCs w:val="26"/>
-              </w:rPr>
-              <w:t>Tự động hủy đơn</w:t>
+                <w:strike/>
+                <w:color w:val="FF0000"/>
+                <w:sz w:val="26"/>
+                <w:szCs w:val="26"/>
+              </w:rPr>
+              <w:t>Tự động</w:t>
+            </w:r>
+            <w:r>
+              <w:rPr>
+                <w:rFonts w:ascii="Times New Roman" w:eastAsia="Times New Roman" w:hAnsi="Times New Roman" w:cs="Times New Roman"/>
+                <w:color w:val="FF0000"/>
+                <w:sz w:val="26"/>
+                <w:szCs w:val="26"/>
+              </w:rPr>
+              <w:t xml:space="preserve"> hủy </w:t>
+            </w:r>
+            <w:r>
+              <w:rPr>
+                <w:rFonts w:ascii="Times New Roman" w:eastAsia="Times New Roman" w:hAnsi="Times New Roman" w:cs="Times New Roman"/>
+                <w:color w:val="000000" w:themeColor="text1"/>
+                <w:sz w:val="26"/>
+                <w:szCs w:val="26"/>
+              </w:rPr>
+              <w:t>đơn</w:t>
             </w:r>
           </w:p>
         </w:tc>
@@ -5227,6 +5264,7 @@
                 <w:color w:val="000000" w:themeColor="text1"/>
                 <w:sz w:val="26"/>
                 <w:szCs w:val="26"/>
+                <w:highlight w:val="yellow"/>
               </w:rPr>
               <w:t>Hủy đơn nếu thấy Khách hàng ở xa hoặc thấy bản thân không phù hợp.</w:t>
             </w:r>
@@ -5307,6 +5345,7 @@
                 <w:szCs w:val="26"/>
               </w:rPr>
             </w:pPr>
+            <w:bookmarkStart w:id="10" w:name="_GoBack" w:colFirst="0" w:colLast="4"/>
             <w:r>
               <w:rPr>
                 <w:rFonts w:ascii="Times New Roman" w:eastAsia="Times New Roman" w:hAnsi="Times New Roman" w:cs="Times New Roman"/>
@@ -5346,14 +5385,16 @@
                 <w:color w:val="000000" w:themeColor="text1"/>
                 <w:sz w:val="26"/>
                 <w:szCs w:val="26"/>
-              </w:rPr>
-            </w:pPr>
-            <w:r>
-              <w:rPr>
-                <w:rFonts w:ascii="Times New Roman" w:eastAsia="Times New Roman" w:hAnsi="Times New Roman" w:cs="Times New Roman"/>
-                <w:color w:val="000000" w:themeColor="text1"/>
-                <w:sz w:val="26"/>
-                <w:szCs w:val="26"/>
+                <w:highlight w:val="yellow"/>
+              </w:rPr>
+            </w:pPr>
+            <w:r>
+              <w:rPr>
+                <w:rFonts w:ascii="Times New Roman" w:eastAsia="Times New Roman" w:hAnsi="Times New Roman" w:cs="Times New Roman"/>
+                <w:color w:val="000000" w:themeColor="text1"/>
+                <w:sz w:val="26"/>
+                <w:szCs w:val="26"/>
+                <w:highlight w:val="yellow"/>
               </w:rPr>
               <w:t>Client</w:t>
             </w:r>
@@ -5387,14 +5428,16 @@
                 <w:color w:val="000000" w:themeColor="text1"/>
                 <w:sz w:val="26"/>
                 <w:szCs w:val="26"/>
-              </w:rPr>
-            </w:pPr>
-            <w:r>
-              <w:rPr>
-                <w:rFonts w:ascii="Times New Roman" w:eastAsia="Times New Roman" w:hAnsi="Times New Roman" w:cs="Times New Roman"/>
-                <w:color w:val="000000" w:themeColor="text1"/>
-                <w:sz w:val="26"/>
-                <w:szCs w:val="26"/>
+                <w:highlight w:val="yellow"/>
+              </w:rPr>
+            </w:pPr>
+            <w:r>
+              <w:rPr>
+                <w:rFonts w:ascii="Times New Roman" w:eastAsia="Times New Roman" w:hAnsi="Times New Roman" w:cs="Times New Roman"/>
+                <w:color w:val="000000" w:themeColor="text1"/>
+                <w:sz w:val="26"/>
+                <w:szCs w:val="26"/>
+                <w:highlight w:val="yellow"/>
               </w:rPr>
               <w:t>Xem được khung giờ và địa điểm gần nơi mình muốn</w:t>
             </w:r>
@@ -5426,14 +5469,16 @@
                 <w:color w:val="000000" w:themeColor="text1"/>
                 <w:sz w:val="26"/>
                 <w:szCs w:val="26"/>
-              </w:rPr>
-            </w:pPr>
-            <w:r>
-              <w:rPr>
-                <w:rFonts w:ascii="Times New Roman" w:eastAsia="Times New Roman" w:hAnsi="Times New Roman" w:cs="Times New Roman"/>
-                <w:color w:val="000000" w:themeColor="text1"/>
-                <w:sz w:val="26"/>
-                <w:szCs w:val="26"/>
+                <w:highlight w:val="yellow"/>
+              </w:rPr>
+            </w:pPr>
+            <w:r>
+              <w:rPr>
+                <w:rFonts w:ascii="Times New Roman" w:eastAsia="Times New Roman" w:hAnsi="Times New Roman" w:cs="Times New Roman"/>
+                <w:color w:val="000000" w:themeColor="text1"/>
+                <w:sz w:val="26"/>
+                <w:szCs w:val="26"/>
+                <w:highlight w:val="yellow"/>
               </w:rPr>
               <w:t>Tôi được lựa chọn thợ trong khung giờ và địa điểm mong muốn dựa vào thông tin hiển thị trên web</w:t>
             </w:r>
@@ -5800,15 +5845,15 @@
               <w:jc w:val="center"/>
               <w:rPr>
                 <w:rFonts w:ascii="Times New Roman" w:eastAsia="Times New Roman" w:hAnsi="Times New Roman" w:cs="Times New Roman"/>
-                <w:color w:val="000000" w:themeColor="text1"/>
-                <w:sz w:val="26"/>
-                <w:szCs w:val="26"/>
-              </w:rPr>
-            </w:pPr>
-            <w:r>
-              <w:rPr>
-                <w:rFonts w:ascii="Times New Roman" w:eastAsia="Times New Roman" w:hAnsi="Times New Roman" w:cs="Times New Roman"/>
-                <w:color w:val="000000" w:themeColor="text1"/>
+                <w:color w:val="FF0000"/>
+                <w:sz w:val="26"/>
+                <w:szCs w:val="26"/>
+              </w:rPr>
+            </w:pPr>
+            <w:r>
+              <w:rPr>
+                <w:rFonts w:ascii="Times New Roman" w:eastAsia="Times New Roman" w:hAnsi="Times New Roman" w:cs="Times New Roman"/>
+                <w:color w:val="FF0000"/>
                 <w:sz w:val="26"/>
                 <w:szCs w:val="26"/>
               </w:rPr>
@@ -5840,15 +5885,15 @@
               <w:spacing w:before="0" w:line="360" w:lineRule="auto"/>
               <w:rPr>
                 <w:rFonts w:ascii="Times New Roman" w:eastAsia="Times New Roman" w:hAnsi="Times New Roman" w:cs="Times New Roman"/>
-                <w:color w:val="000000" w:themeColor="text1"/>
-                <w:sz w:val="26"/>
-                <w:szCs w:val="26"/>
-              </w:rPr>
-            </w:pPr>
-            <w:r>
-              <w:rPr>
-                <w:rFonts w:ascii="Times New Roman" w:eastAsia="Times New Roman" w:hAnsi="Times New Roman" w:cs="Times New Roman"/>
-                <w:color w:val="000000" w:themeColor="text1"/>
+                <w:color w:val="FF0000"/>
+                <w:sz w:val="26"/>
+                <w:szCs w:val="26"/>
+              </w:rPr>
+            </w:pPr>
+            <w:r>
+              <w:rPr>
+                <w:rFonts w:ascii="Times New Roman" w:eastAsia="Times New Roman" w:hAnsi="Times New Roman" w:cs="Times New Roman"/>
+                <w:color w:val="FF0000"/>
                 <w:sz w:val="26"/>
                 <w:szCs w:val="26"/>
               </w:rPr>
@@ -6092,7 +6137,8 @@
           <w:szCs w:val="26"/>
         </w:rPr>
       </w:pPr>
-      <w:bookmarkStart w:id="10" w:name="_heading=h.26in1rg" w:colFirst="0" w:colLast="0"/>
+      <w:bookmarkStart w:id="11" w:name="_heading=h.26in1rg" w:colFirst="0" w:colLast="0"/>
+      <w:bookmarkEnd w:id="11"/>
       <w:bookmarkEnd w:id="10"/>
     </w:p>
     <w:p>
@@ -7467,7 +7513,7 @@
 </file>
 
 <file path=word/endnotes.xml><?xml version="1.0" encoding="utf-8"?>
-<w:endnotes xmlns:wpc="http://schemas.microsoft.com/office/word/2010/wordprocessingCanvas" xmlns:cx="http://schemas.microsoft.com/office/drawing/2014/chartex" xmlns:cx1="http://schemas.microsoft.com/office/drawing/2015/9/8/chartex" xmlns:cx2="http://schemas.microsoft.com/office/drawing/2015/10/21/chartex" xmlns:cx3="http://schemas.microsoft.com/office/drawing/2016/5/9/chartex" xmlns:cx4="http://schemas.microsoft.com/office/drawing/2016/5/10/chartex" xmlns:cx5="http://schemas.microsoft.com/office/drawing/2016/5/11/chartex" xmlns:cx6="http://schemas.microsoft.com/office/drawing/2016/5/12/chartex" xmlns:cx7="http://schemas.microsoft.com/office/drawing/2016/5/13/chartex" xmlns:cx8="http://schemas.microsoft.com/office/drawing/2016/5/14/chartex" xmlns:mc="http://schemas.openxmlformats.org/markup-compatibility/2006" xmlns:aink="http://schemas.microsoft.com/office/drawing/2016/ink" xmlns:am3d="http://schemas.microsoft.com/office/drawing/2017/model3d" xmlns:o="urn:schemas-microsoft-com:office:office" xmlns:r="http://schemas.openxmlformats.org/officeDocument/2006/relationships" xmlns:m="http://schemas.openxmlformats.org/officeDocument/2006/math" xmlns:v="urn:schemas-microsoft-com:vml" xmlns:wp14="http://schemas.microsoft.com/office/word/2010/wordprocessingDrawing" xmlns:wp="http://schemas.openxmlformats.org/drawingml/2006/wordprocessingDrawing" xmlns:w10="urn:schemas-microsoft-com:office:word" xmlns:w="http://schemas.openxmlformats.org/wordprocessingml/2006/main" xmlns:w14="http://schemas.microsoft.com/office/word/2010/wordml" xmlns:w15="http://schemas.microsoft.com/office/word/2012/wordml" xmlns:w16cex="http://schemas.microsoft.com/office/word/2018/wordml/cex" xmlns:w16cid="http://schemas.microsoft.com/office/word/2016/wordml/cid" xmlns:w16="http://schemas.microsoft.com/office/word/2018/wordml" xmlns:w16sdtdh="http://schemas.microsoft.com/office/word/2020/wordml/sdtdatahash" xmlns:w16se="http://schemas.microsoft.com/office/word/2015/wordml/symex" xmlns:wpg="http://schemas.microsoft.com/office/word/2010/wordprocessingGroup" xmlns:wpi="http://schemas.microsoft.com/office/word/2010/wordprocessingInk" xmlns:wne="http://schemas.microsoft.com/office/word/2006/wordml" xmlns:wps="http://schemas.microsoft.com/office/word/2010/wordprocessingShape" mc:Ignorable="w14 w15 w16se w16cid w16 w16cex w16sdtdh wp14">
+<w:endnotes xmlns:wpc="http://schemas.microsoft.com/office/word/2010/wordprocessingCanvas" xmlns:cx="http://schemas.microsoft.com/office/drawing/2014/chartex" xmlns:cx1="http://schemas.microsoft.com/office/drawing/2015/9/8/chartex" xmlns:cx2="http://schemas.microsoft.com/office/drawing/2015/10/21/chartex" xmlns:cx3="http://schemas.microsoft.com/office/drawing/2016/5/9/chartex" xmlns:cx4="http://schemas.microsoft.com/office/drawing/2016/5/10/chartex" xmlns:cx5="http://schemas.microsoft.com/office/drawing/2016/5/11/chartex" xmlns:cx6="http://schemas.microsoft.com/office/drawing/2016/5/12/chartex" xmlns:cx7="http://schemas.microsoft.com/office/drawing/2016/5/13/chartex" xmlns:cx8="http://schemas.microsoft.com/office/drawing/2016/5/14/chartex" xmlns:mc="http://schemas.openxmlformats.org/markup-compatibility/2006" xmlns:aink="http://schemas.microsoft.com/office/drawing/2016/ink" xmlns:am3d="http://schemas.microsoft.com/office/drawing/2017/model3d" xmlns:o="urn:schemas-microsoft-com:office:office" xmlns:r="http://schemas.openxmlformats.org/officeDocument/2006/relationships" xmlns:m="http://schemas.openxmlformats.org/officeDocument/2006/math" xmlns:v="urn:schemas-microsoft-com:vml" xmlns:wp14="http://schemas.microsoft.com/office/word/2010/wordprocessingDrawing" xmlns:wp="http://schemas.openxmlformats.org/drawingml/2006/wordprocessingDrawing" xmlns:w10="urn:schemas-microsoft-com:office:word" xmlns:w="http://schemas.openxmlformats.org/wordprocessingml/2006/main" xmlns:w14="http://schemas.microsoft.com/office/word/2010/wordml" xmlns:w15="http://schemas.microsoft.com/office/word/2012/wordml" xmlns:w16cid="http://schemas.microsoft.com/office/word/2016/wordml/cid" xmlns:w16se="http://schemas.microsoft.com/office/word/2015/wordml/symex" xmlns:wpg="http://schemas.microsoft.com/office/word/2010/wordprocessingGroup" xmlns:wpi="http://schemas.microsoft.com/office/word/2010/wordprocessingInk" xmlns:wne="http://schemas.microsoft.com/office/word/2006/wordml" xmlns:wps="http://schemas.microsoft.com/office/word/2010/wordprocessingShape" mc:Ignorable="w14 w15 w16se w16cid wp14">
   <w:endnote w:type="separator" w:id="-1">
     <w:p>
       <w:pPr>
@@ -7492,7 +7538,7 @@
 </file>
 
 <file path=word/footer1.xml><?xml version="1.0" encoding="utf-8"?>
-<w:ftr xmlns:wpc="http://schemas.microsoft.com/office/word/2010/wordprocessingCanvas" xmlns:cx="http://schemas.microsoft.com/office/drawing/2014/chartex" xmlns:cx1="http://schemas.microsoft.com/office/drawing/2015/9/8/chartex" xmlns:cx2="http://schemas.microsoft.com/office/drawing/2015/10/21/chartex" xmlns:cx3="http://schemas.microsoft.com/office/drawing/2016/5/9/chartex" xmlns:cx4="http://schemas.microsoft.com/office/drawing/2016/5/10/chartex" xmlns:cx5="http://schemas.microsoft.com/office/drawing/2016/5/11/chartex" xmlns:cx6="http://schemas.microsoft.com/office/drawing/2016/5/12/chartex" xmlns:cx7="http://schemas.microsoft.com/office/drawing/2016/5/13/chartex" xmlns:cx8="http://schemas.microsoft.com/office/drawing/2016/5/14/chartex" xmlns:mc="http://schemas.openxmlformats.org/markup-compatibility/2006" xmlns:aink="http://schemas.microsoft.com/office/drawing/2016/ink" xmlns:am3d="http://schemas.microsoft.com/office/drawing/2017/model3d" xmlns:o="urn:schemas-microsoft-com:office:office" xmlns:r="http://schemas.openxmlformats.org/officeDocument/2006/relationships" xmlns:m="http://schemas.openxmlformats.org/officeDocument/2006/math" xmlns:v="urn:schemas-microsoft-com:vml" xmlns:wp14="http://schemas.microsoft.com/office/word/2010/wordprocessingDrawing" xmlns:wp="http://schemas.openxmlformats.org/drawingml/2006/wordprocessingDrawing" xmlns:w10="urn:schemas-microsoft-com:office:word" xmlns:w="http://schemas.openxmlformats.org/wordprocessingml/2006/main" xmlns:w14="http://schemas.microsoft.com/office/word/2010/wordml" xmlns:w15="http://schemas.microsoft.com/office/word/2012/wordml" xmlns:w16cex="http://schemas.microsoft.com/office/word/2018/wordml/cex" xmlns:w16cid="http://schemas.microsoft.com/office/word/2016/wordml/cid" xmlns:w16="http://schemas.microsoft.com/office/word/2018/wordml" xmlns:w16sdtdh="http://schemas.microsoft.com/office/word/2020/wordml/sdtdatahash" xmlns:w16se="http://schemas.microsoft.com/office/word/2015/wordml/symex" xmlns:wpg="http://schemas.microsoft.com/office/word/2010/wordprocessingGroup" xmlns:wpi="http://schemas.microsoft.com/office/word/2010/wordprocessingInk" xmlns:wne="http://schemas.microsoft.com/office/word/2006/wordml" xmlns:wps="http://schemas.microsoft.com/office/word/2010/wordprocessingShape" mc:Ignorable="w14 w15 w16se w16cid w16 w16cex w16sdtdh wp14">
+<w:ftr xmlns:wpc="http://schemas.microsoft.com/office/word/2010/wordprocessingCanvas" xmlns:cx="http://schemas.microsoft.com/office/drawing/2014/chartex" xmlns:cx1="http://schemas.microsoft.com/office/drawing/2015/9/8/chartex" xmlns:cx2="http://schemas.microsoft.com/office/drawing/2015/10/21/chartex" xmlns:cx3="http://schemas.microsoft.com/office/drawing/2016/5/9/chartex" xmlns:cx4="http://schemas.microsoft.com/office/drawing/2016/5/10/chartex" xmlns:cx5="http://schemas.microsoft.com/office/drawing/2016/5/11/chartex" xmlns:cx6="http://schemas.microsoft.com/office/drawing/2016/5/12/chartex" xmlns:cx7="http://schemas.microsoft.com/office/drawing/2016/5/13/chartex" xmlns:cx8="http://schemas.microsoft.com/office/drawing/2016/5/14/chartex" xmlns:mc="http://schemas.openxmlformats.org/markup-compatibility/2006" xmlns:aink="http://schemas.microsoft.com/office/drawing/2016/ink" xmlns:am3d="http://schemas.microsoft.com/office/drawing/2017/model3d" xmlns:o="urn:schemas-microsoft-com:office:office" xmlns:r="http://schemas.openxmlformats.org/officeDocument/2006/relationships" xmlns:m="http://schemas.openxmlformats.org/officeDocument/2006/math" xmlns:v="urn:schemas-microsoft-com:vml" xmlns:wp14="http://schemas.microsoft.com/office/word/2010/wordprocessingDrawing" xmlns:wp="http://schemas.openxmlformats.org/drawingml/2006/wordprocessingDrawing" xmlns:w10="urn:schemas-microsoft-com:office:word" xmlns:w="http://schemas.openxmlformats.org/wordprocessingml/2006/main" xmlns:w14="http://schemas.microsoft.com/office/word/2010/wordml" xmlns:w15="http://schemas.microsoft.com/office/word/2012/wordml" xmlns:w16cid="http://schemas.microsoft.com/office/word/2016/wordml/cid" xmlns:w16se="http://schemas.microsoft.com/office/word/2015/wordml/symex" xmlns:wpg="http://schemas.microsoft.com/office/word/2010/wordprocessingGroup" xmlns:wpi="http://schemas.microsoft.com/office/word/2010/wordprocessingInk" xmlns:wne="http://schemas.microsoft.com/office/word/2006/wordml" xmlns:wps="http://schemas.microsoft.com/office/word/2010/wordprocessingShape" mc:Ignorable="w14 w15 w16se w16cid wp14">
   <w:p>
     <w:pPr>
       <w:pBdr>
@@ -7548,7 +7594,7 @@
 </file>
 
 <file path=word/footnotes.xml><?xml version="1.0" encoding="utf-8"?>
-<w:footnotes xmlns:wpc="http://schemas.microsoft.com/office/word/2010/wordprocessingCanvas" xmlns:cx="http://schemas.microsoft.com/office/drawing/2014/chartex" xmlns:cx1="http://schemas.microsoft.com/office/drawing/2015/9/8/chartex" xmlns:cx2="http://schemas.microsoft.com/office/drawing/2015/10/21/chartex" xmlns:cx3="http://schemas.microsoft.com/office/drawing/2016/5/9/chartex" xmlns:cx4="http://schemas.microsoft.com/office/drawing/2016/5/10/chartex" xmlns:cx5="http://schemas.microsoft.com/office/drawing/2016/5/11/chartex" xmlns:cx6="http://schemas.microsoft.com/office/drawing/2016/5/12/chartex" xmlns:cx7="http://schemas.microsoft.com/office/drawing/2016/5/13/chartex" xmlns:cx8="http://schemas.microsoft.com/office/drawing/2016/5/14/chartex" xmlns:mc="http://schemas.openxmlformats.org/markup-compatibility/2006" xmlns:aink="http://schemas.microsoft.com/office/drawing/2016/ink" xmlns:am3d="http://schemas.microsoft.com/office/drawing/2017/model3d" xmlns:o="urn:schemas-microsoft-com:office:office" xmlns:r="http://schemas.openxmlformats.org/officeDocument/2006/relationships" xmlns:m="http://schemas.openxmlformats.org/officeDocument/2006/math" xmlns:v="urn:schemas-microsoft-com:vml" xmlns:wp14="http://schemas.microsoft.com/office/word/2010/wordprocessingDrawing" xmlns:wp="http://schemas.openxmlformats.org/drawingml/2006/wordprocessingDrawing" xmlns:w10="urn:schemas-microsoft-com:office:word" xmlns:w="http://schemas.openxmlformats.org/wordprocessingml/2006/main" xmlns:w14="http://schemas.microsoft.com/office/word/2010/wordml" xmlns:w15="http://schemas.microsoft.com/office/word/2012/wordml" xmlns:w16cex="http://schemas.microsoft.com/office/word/2018/wordml/cex" xmlns:w16cid="http://schemas.microsoft.com/office/word/2016/wordml/cid" xmlns:w16="http://schemas.microsoft.com/office/word/2018/wordml" xmlns:w16sdtdh="http://schemas.microsoft.com/office/word/2020/wordml/sdtdatahash" xmlns:w16se="http://schemas.microsoft.com/office/word/2015/wordml/symex" xmlns:wpg="http://schemas.microsoft.com/office/word/2010/wordprocessingGroup" xmlns:wpi="http://schemas.microsoft.com/office/word/2010/wordprocessingInk" xmlns:wne="http://schemas.microsoft.com/office/word/2006/wordml" xmlns:wps="http://schemas.microsoft.com/office/word/2010/wordprocessingShape" mc:Ignorable="w14 w15 w16se w16cid w16 w16cex w16sdtdh wp14">
+<w:footnotes xmlns:wpc="http://schemas.microsoft.com/office/word/2010/wordprocessingCanvas" xmlns:cx="http://schemas.microsoft.com/office/drawing/2014/chartex" xmlns:cx1="http://schemas.microsoft.com/office/drawing/2015/9/8/chartex" xmlns:cx2="http://schemas.microsoft.com/office/drawing/2015/10/21/chartex" xmlns:cx3="http://schemas.microsoft.com/office/drawing/2016/5/9/chartex" xmlns:cx4="http://schemas.microsoft.com/office/drawing/2016/5/10/chartex" xmlns:cx5="http://schemas.microsoft.com/office/drawing/2016/5/11/chartex" xmlns:cx6="http://schemas.microsoft.com/office/drawing/2016/5/12/chartex" xmlns:cx7="http://schemas.microsoft.com/office/drawing/2016/5/13/chartex" xmlns:cx8="http://schemas.microsoft.com/office/drawing/2016/5/14/chartex" xmlns:mc="http://schemas.openxmlformats.org/markup-compatibility/2006" xmlns:aink="http://schemas.microsoft.com/office/drawing/2016/ink" xmlns:am3d="http://schemas.microsoft.com/office/drawing/2017/model3d" xmlns:o="urn:schemas-microsoft-com:office:office" xmlns:r="http://schemas.openxmlformats.org/officeDocument/2006/relationships" xmlns:m="http://schemas.openxmlformats.org/officeDocument/2006/math" xmlns:v="urn:schemas-microsoft-com:vml" xmlns:wp14="http://schemas.microsoft.com/office/word/2010/wordprocessingDrawing" xmlns:wp="http://schemas.openxmlformats.org/drawingml/2006/wordprocessingDrawing" xmlns:w10="urn:schemas-microsoft-com:office:word" xmlns:w="http://schemas.openxmlformats.org/wordprocessingml/2006/main" xmlns:w14="http://schemas.microsoft.com/office/word/2010/wordml" xmlns:w15="http://schemas.microsoft.com/office/word/2012/wordml" xmlns:w16cid="http://schemas.microsoft.com/office/word/2016/wordml/cid" xmlns:w16se="http://schemas.microsoft.com/office/word/2015/wordml/symex" xmlns:wpg="http://schemas.microsoft.com/office/word/2010/wordprocessingGroup" xmlns:wpi="http://schemas.microsoft.com/office/word/2010/wordprocessingInk" xmlns:wne="http://schemas.microsoft.com/office/word/2006/wordml" xmlns:wps="http://schemas.microsoft.com/office/word/2010/wordprocessingShape" mc:Ignorable="w14 w15 w16se w16cid wp14">
   <w:footnote w:type="separator" w:id="-1">
     <w:p>
       <w:pPr>
@@ -7573,7 +7619,7 @@
 </file>
 
 <file path=word/numbering.xml><?xml version="1.0" encoding="utf-8"?>
-<w:numbering xmlns:wpc="http://schemas.microsoft.com/office/word/2010/wordprocessingCanvas" xmlns:cx="http://schemas.microsoft.com/office/drawing/2014/chartex" xmlns:cx1="http://schemas.microsoft.com/office/drawing/2015/9/8/chartex" xmlns:cx2="http://schemas.microsoft.com/office/drawing/2015/10/21/chartex" xmlns:cx3="http://schemas.microsoft.com/office/drawing/2016/5/9/chartex" xmlns:cx4="http://schemas.microsoft.com/office/drawing/2016/5/10/chartex" xmlns:cx5="http://schemas.microsoft.com/office/drawing/2016/5/11/chartex" xmlns:cx6="http://schemas.microsoft.com/office/drawing/2016/5/12/chartex" xmlns:cx7="http://schemas.microsoft.com/office/drawing/2016/5/13/chartex" xmlns:cx8="http://schemas.microsoft.com/office/drawing/2016/5/14/chartex" xmlns:mc="http://schemas.openxmlformats.org/markup-compatibility/2006" xmlns:aink="http://schemas.microsoft.com/office/drawing/2016/ink" xmlns:am3d="http://schemas.microsoft.com/office/drawing/2017/model3d" xmlns:o="urn:schemas-microsoft-com:office:office" xmlns:r="http://schemas.openxmlformats.org/officeDocument/2006/relationships" xmlns:m="http://schemas.openxmlformats.org/officeDocument/2006/math" xmlns:v="urn:schemas-microsoft-com:vml" xmlns:wp14="http://schemas.microsoft.com/office/word/2010/wordprocessingDrawing" xmlns:wp="http://schemas.openxmlformats.org/drawingml/2006/wordprocessingDrawing" xmlns:w10="urn:schemas-microsoft-com:office:word" xmlns:w="http://schemas.openxmlformats.org/wordprocessingml/2006/main" xmlns:w14="http://schemas.microsoft.com/office/word/2010/wordml" xmlns:w15="http://schemas.microsoft.com/office/word/2012/wordml" xmlns:w16cex="http://schemas.microsoft.com/office/word/2018/wordml/cex" xmlns:w16cid="http://schemas.microsoft.com/office/word/2016/wordml/cid" xmlns:w16="http://schemas.microsoft.com/office/word/2018/wordml" xmlns:w16sdtdh="http://schemas.microsoft.com/office/word/2020/wordml/sdtdatahash" xmlns:w16se="http://schemas.microsoft.com/office/word/2015/wordml/symex" xmlns:wpg="http://schemas.microsoft.com/office/word/2010/wordprocessingGroup" xmlns:wpi="http://schemas.microsoft.com/office/word/2010/wordprocessingInk" xmlns:wne="http://schemas.microsoft.com/office/word/2006/wordml" xmlns:wps="http://schemas.microsoft.com/office/word/2010/wordprocessingShape" mc:Ignorable="w14 w15 w16se w16cid w16 w16cex w16sdtdh wp14">
+<w:numbering xmlns:wpc="http://schemas.microsoft.com/office/word/2010/wordprocessingCanvas" xmlns:cx="http://schemas.microsoft.com/office/drawing/2014/chartex" xmlns:cx1="http://schemas.microsoft.com/office/drawing/2015/9/8/chartex" xmlns:cx2="http://schemas.microsoft.com/office/drawing/2015/10/21/chartex" xmlns:cx3="http://schemas.microsoft.com/office/drawing/2016/5/9/chartex" xmlns:cx4="http://schemas.microsoft.com/office/drawing/2016/5/10/chartex" xmlns:cx5="http://schemas.microsoft.com/office/drawing/2016/5/11/chartex" xmlns:cx6="http://schemas.microsoft.com/office/drawing/2016/5/12/chartex" xmlns:cx7="http://schemas.microsoft.com/office/drawing/2016/5/13/chartex" xmlns:cx8="http://schemas.microsoft.com/office/drawing/2016/5/14/chartex" xmlns:mc="http://schemas.openxmlformats.org/markup-compatibility/2006" xmlns:aink="http://schemas.microsoft.com/office/drawing/2016/ink" xmlns:am3d="http://schemas.microsoft.com/office/drawing/2017/model3d" xmlns:o="urn:schemas-microsoft-com:office:office" xmlns:r="http://schemas.openxmlformats.org/officeDocument/2006/relationships" xmlns:m="http://schemas.openxmlformats.org/officeDocument/2006/math" xmlns:v="urn:schemas-microsoft-com:vml" xmlns:wp14="http://schemas.microsoft.com/office/word/2010/wordprocessingDrawing" xmlns:wp="http://schemas.openxmlformats.org/drawingml/2006/wordprocessingDrawing" xmlns:w10="urn:schemas-microsoft-com:office:word" xmlns:w="http://schemas.openxmlformats.org/wordprocessingml/2006/main" xmlns:w14="http://schemas.microsoft.com/office/word/2010/wordml" xmlns:w15="http://schemas.microsoft.com/office/word/2012/wordml" xmlns:w16cid="http://schemas.microsoft.com/office/word/2016/wordml/cid" xmlns:w16se="http://schemas.microsoft.com/office/word/2015/wordml/symex" xmlns:wpg="http://schemas.microsoft.com/office/word/2010/wordprocessingGroup" xmlns:wpi="http://schemas.microsoft.com/office/word/2010/wordprocessingInk" xmlns:wne="http://schemas.microsoft.com/office/word/2006/wordml" xmlns:wps="http://schemas.microsoft.com/office/word/2010/wordprocessingShape" mc:Ignorable="w14 w15 w16se w16cid wp14">
   <w:abstractNum w:abstractNumId="0" w15:restartNumberingAfterBreak="0">
     <w:nsid w:val="2A9B2F30"/>
     <w:multiLevelType w:val="multilevel"/>
@@ -7809,7 +7855,7 @@
 </file>
 
 <file path=word/styles.xml><?xml version="1.0" encoding="utf-8"?>
-<w:styles xmlns:mc="http://schemas.openxmlformats.org/markup-compatibility/2006" xmlns:r="http://schemas.openxmlformats.org/officeDocument/2006/relationships" xmlns:w="http://schemas.openxmlformats.org/wordprocessingml/2006/main" xmlns:w14="http://schemas.microsoft.com/office/word/2010/wordml" xmlns:w15="http://schemas.microsoft.com/office/word/2012/wordml" xmlns:w16cex="http://schemas.microsoft.com/office/word/2018/wordml/cex" xmlns:w16cid="http://schemas.microsoft.com/office/word/2016/wordml/cid" xmlns:w16="http://schemas.microsoft.com/office/word/2018/wordml" xmlns:w16sdtdh="http://schemas.microsoft.com/office/word/2020/wordml/sdtdatahash" xmlns:w16se="http://schemas.microsoft.com/office/word/2015/wordml/symex" mc:Ignorable="w14 w15 w16se w16cid w16 w16cex w16sdtdh">
+<w:styles xmlns:mc="http://schemas.openxmlformats.org/markup-compatibility/2006" xmlns:r="http://schemas.openxmlformats.org/officeDocument/2006/relationships" xmlns:w="http://schemas.openxmlformats.org/wordprocessingml/2006/main" xmlns:w14="http://schemas.microsoft.com/office/word/2010/wordml" xmlns:w15="http://schemas.microsoft.com/office/word/2012/wordml" xmlns:w16cid="http://schemas.microsoft.com/office/word/2016/wordml/cid" xmlns:w16se="http://schemas.microsoft.com/office/word/2015/wordml/symex" mc:Ignorable="w14 w15 w16se w16cid">
   <w:docDefaults>
     <w:rPrDefault>
       <w:rPr>
@@ -7827,7 +7873,7 @@
       </w:pPr>
     </w:pPrDefault>
   </w:docDefaults>
-  <w:latentStyles w:defLockedState="0" w:defUIPriority="99" w:defSemiHidden="0" w:defUnhideWhenUsed="0" w:defQFormat="0" w:count="376">
+  <w:latentStyles w:defLockedState="0" w:defUIPriority="99" w:defSemiHidden="0" w:defUnhideWhenUsed="0" w:defQFormat="0" w:count="375">
     <w:lsdException w:name="Normal" w:uiPriority="0" w:qFormat="1"/>
     <w:lsdException w:name="heading 1" w:uiPriority="9" w:qFormat="1"/>
     <w:lsdException w:name="heading 2" w:semiHidden="1" w:uiPriority="9" w:unhideWhenUsed="1" w:qFormat="1"/>
@@ -7933,6 +7979,7 @@
     <w:lsdException w:name="HTML Sample" w:semiHidden="1" w:unhideWhenUsed="1"/>
     <w:lsdException w:name="HTML Typewriter" w:semiHidden="1" w:unhideWhenUsed="1"/>
     <w:lsdException w:name="HTML Variable" w:semiHidden="1" w:unhideWhenUsed="1"/>
+    <w:lsdException w:name="Normal Table" w:semiHidden="1" w:unhideWhenUsed="1"/>
     <w:lsdException w:name="annotation subject" w:semiHidden="1" w:unhideWhenUsed="1"/>
     <w:lsdException w:name="No List" w:semiHidden="1" w:unhideWhenUsed="1"/>
     <w:lsdException w:name="Outline List 1" w:semiHidden="1" w:unhideWhenUsed="1"/>
@@ -7975,8 +8022,11 @@
     <w:lsdException w:name="Table Contemporary" w:semiHidden="1" w:unhideWhenUsed="1"/>
     <w:lsdException w:name="Table Elegant" w:semiHidden="1" w:unhideWhenUsed="1"/>
     <w:lsdException w:name="Table Professional" w:semiHidden="1" w:unhideWhenUsed="1"/>
+    <w:lsdException w:name="Table Subtle 1" w:semiHidden="1" w:unhideWhenUsed="1"/>
     <w:lsdException w:name="Table Subtle 2" w:semiHidden="1" w:unhideWhenUsed="1"/>
     <w:lsdException w:name="Table Web 1" w:semiHidden="1" w:unhideWhenUsed="1"/>
+    <w:lsdException w:name="Table Web 2" w:semiHidden="1" w:unhideWhenUsed="1"/>
+    <w:lsdException w:name="Table Web 3" w:semiHidden="1" w:unhideWhenUsed="1"/>
     <w:lsdException w:name="Balloon Text" w:semiHidden="1" w:unhideWhenUsed="1"/>
     <w:lsdException w:name="Table Grid" w:uiPriority="39"/>
     <w:lsdException w:name="Table Theme" w:semiHidden="1" w:unhideWhenUsed="1"/>
@@ -8199,7 +8249,6 @@
     <w:lsdException w:name="Smart Hyperlink" w:semiHidden="1" w:unhideWhenUsed="1"/>
     <w:lsdException w:name="Hashtag" w:semiHidden="1" w:unhideWhenUsed="1"/>
     <w:lsdException w:name="Unresolved Mention" w:semiHidden="1" w:unhideWhenUsed="1"/>
-    <w:lsdException w:name="Smart Link" w:semiHidden="1" w:unhideWhenUsed="1"/>
   </w:latentStyles>
   <w:style w:type="paragraph" w:default="1" w:styleId="Normal">
     <w:name w:val="Normal"/>

</xml_diff>